<commit_message>
Nacitanie vstupu zo suboru
</commit_message>
<xml_diff>
--- a/HladaniePokladu/Dokumentacia.docx
+++ b/HladaniePokladu/Dokumentacia.docx
@@ -1477,7 +1477,7 @@
                 <w:webHidden/>
                 <w:lang w:val="sk-SK"/>
               </w:rPr>
-              <w:t>4</w:t>
+              <w:t>5</w:t>
             </w:r>
             <w:r>
               <w:rPr>
@@ -2491,7 +2491,7 @@
                 <w:webHidden/>
                 <w:lang w:val="sk-SK"/>
               </w:rPr>
-              <w:t>5</w:t>
+              <w:t>6</w:t>
             </w:r>
             <w:r>
               <w:rPr>
@@ -2569,7 +2569,7 @@
                 <w:webHidden/>
                 <w:lang w:val="sk-SK"/>
               </w:rPr>
-              <w:t>5</w:t>
+              <w:t>6</w:t>
             </w:r>
             <w:r>
               <w:rPr>
@@ -2647,7 +2647,7 @@
                 <w:webHidden/>
                 <w:lang w:val="sk-SK"/>
               </w:rPr>
-              <w:t>5</w:t>
+              <w:t>6</w:t>
             </w:r>
             <w:r>
               <w:rPr>
@@ -3650,7 +3650,7 @@
     </w:p>
     <w:p>
       <w:pPr>
-        <w:pStyle w:val="Heading1"/>
+        <w:pStyle w:val="Heading2"/>
         <w:rPr>
           <w:lang w:val="sk-SK"/>
         </w:rPr>
@@ -3779,7 +3779,19 @@
         <w:rPr>
           <w:lang w:val="sk-SK"/>
         </w:rPr>
-        <w:t xml:space="preserve">Nové generácie sa vytvárajú metódou ruleta. Používateľ si vie nastaviť či bude povolený elitarizmus alebo nie. Vytváranie je popísané v krokoch </w:t>
+        <w:t xml:space="preserve">Používateľ si vie nastaviť či </w:t>
+      </w:r>
+      <w:r>
+        <w:rPr>
+          <w:lang w:val="sk-SK"/>
+        </w:rPr>
+        <w:t>metódu selekcie novej generácie (ruleta alebo turnaj) a elitarizmus</w:t>
+      </w:r>
+      <w:r>
+        <w:rPr>
+          <w:lang w:val="sk-SK"/>
+        </w:rPr>
+        <w:t xml:space="preserve">. Vytváranie je popísané v krokoch </w:t>
       </w:r>
       <w:r>
         <w:rPr>
@@ -3848,37 +3860,7 @@
         <w:rPr>
           <w:lang w:val="sk-SK"/>
         </w:rPr>
-        <w:t xml:space="preserve"> nebolo iba usporiadani</w:t>
-      </w:r>
-      <w:r>
-        <w:rPr>
-          <w:lang w:val="sk-SK"/>
-        </w:rPr>
-        <w:t>e jedincov podľa fitness. Keďže každý jedinec ktorý nenašiel poklad by nebol vybratí pri rulete</w:t>
-      </w:r>
-      <w:r>
-        <w:rPr>
-          <w:lang w:val="sk-SK"/>
-        </w:rPr>
-        <w:t>,</w:t>
-      </w:r>
-      <w:r>
-        <w:rPr>
-          <w:lang w:val="sk-SK"/>
-        </w:rPr>
-        <w:t xml:space="preserve"> je nutné posunúť fitness všetkých jedincov tak aby najmenší fitness </w:t>
-      </w:r>
-      <w:r>
-        <w:rPr>
-          <w:lang w:val="sk-SK"/>
-        </w:rPr>
-        <w:t xml:space="preserve">bol </w:t>
-      </w:r>
-      <w:r>
-        <w:rPr>
-          <w:lang w:val="sk-SK"/>
-        </w:rPr>
-        <w:t xml:space="preserve">1. </w:t>
+        <w:t xml:space="preserve"> nebolo, že pri výbere pomocou rulety je ešte nutné zarovnať všetky hodnoty fitness na 1 (v prípade nulových alebo záporných hodnôt) aby sme mali možnosť vyberať naozaj zo všetkých jedincov.</w:t>
       </w:r>
     </w:p>
     <w:p>
@@ -4184,7 +4166,51 @@
         <w:rPr>
           <w:lang w:val="sk-SK"/>
         </w:rPr>
-        <w:t>určuje smer na základe nenižších dvoch bitov v bunke podľa adresy, ktorú dostal, kde smer môžeme vidieť v tabuľke.</w:t>
+        <w:t>určuje smer na základe naj</w:t>
+      </w:r>
+      <w:r>
+        <w:rPr>
+          <w:lang w:val="sk-SK"/>
+        </w:rPr>
+        <w:t>nižších dvoch bitov v</w:t>
+      </w:r>
+      <w:r>
+        <w:rPr>
+          <w:lang w:val="sk-SK"/>
+        </w:rPr>
+        <w:t> </w:t>
+      </w:r>
+      <w:r>
+        <w:rPr>
+          <w:lang w:val="sk-SK"/>
+        </w:rPr>
+        <w:t>bunke</w:t>
+      </w:r>
+      <w:r>
+        <w:rPr>
+          <w:lang w:val="sk-SK"/>
+        </w:rPr>
+        <w:t xml:space="preserve"> získanej</w:t>
+      </w:r>
+      <w:r>
+        <w:rPr>
+          <w:lang w:val="sk-SK"/>
+        </w:rPr>
+        <w:t xml:space="preserve"> podľa adresy ktorú dostal, kde smer</w:t>
+      </w:r>
+      <w:r>
+        <w:rPr>
+          <w:lang w:val="sk-SK"/>
+        </w:rPr>
+        <w:t xml:space="preserve"> pre danú kombináciu </w:t>
+      </w:r>
+      <w:bookmarkStart w:id="14" w:name="_GoBack"/>
+      <w:bookmarkEnd w:id="14"/>
+      <w:r>
+        <w:rPr>
+          <w:lang w:val="sk-SK"/>
+        </w:rPr>
+        <w:t>môžeme vidieť v tabuľke.</w:t>
       </w:r>
     </w:p>
     <w:tbl>
@@ -4357,14 +4383,14 @@
           <w:lang w:val="sk-SK"/>
         </w:rPr>
       </w:pPr>
-      <w:bookmarkStart w:id="14" w:name="_Toc479412577"/>
+      <w:bookmarkStart w:id="15" w:name="_Toc479412577"/>
       <w:r>
         <w:rPr>
           <w:lang w:val="sk-SK"/>
         </w:rPr>
         <w:t>Zastavenie programu</w:t>
       </w:r>
-      <w:bookmarkEnd w:id="14"/>
+      <w:bookmarkEnd w:id="15"/>
     </w:p>
     <w:p>
       <w:pPr>
@@ -4440,231 +4466,261 @@
           <w:lang w:val="sk-SK"/>
         </w:rPr>
       </w:pPr>
-      <w:bookmarkStart w:id="15" w:name="_Toc479412578"/>
+      <w:bookmarkStart w:id="16" w:name="_Toc479412578"/>
       <w:r>
         <w:rPr>
           <w:lang w:val="sk-SK"/>
         </w:rPr>
         <w:t>Nastavenia</w:t>
-      </w:r>
-      <w:bookmarkEnd w:id="15"/>
-    </w:p>
-    <w:p>
-      <w:pPr>
-        <w:rPr>
-          <w:lang w:val="sk-SK"/>
-        </w:rPr>
-      </w:pPr>
-      <w:r>
-        <w:rPr>
-          <w:lang w:val="sk-SK"/>
-        </w:rPr>
-        <w:t>Nastavenia sa nachádzajú v súbore ./settings.xml</w:t>
-      </w:r>
-    </w:p>
-    <w:p>
-      <w:pPr>
-        <w:rPr>
-          <w:lang w:val="sk-SK"/>
-        </w:rPr>
-      </w:pPr>
-      <w:r>
-        <w:rPr>
-          <w:lang w:val="sk-SK"/>
-        </w:rPr>
-        <w:t>Príklad nastavení:</w:t>
-      </w:r>
-    </w:p>
-    <w:p>
-      <w:pPr>
-        <w:pStyle w:val="NoSpacing"/>
-        <w:rPr>
-          <w:lang w:val="sk-SK"/>
-        </w:rPr>
-      </w:pPr>
-      <w:r>
-        <w:rPr>
-          <w:lang w:val="sk-SK"/>
-        </w:rPr>
-        <w:t>&lt;?xml version="1.0"?&gt;</w:t>
-      </w:r>
-    </w:p>
-    <w:p>
-      <w:pPr>
-        <w:pStyle w:val="NoSpacing"/>
-        <w:rPr>
-          <w:lang w:val="sk-SK"/>
-        </w:rPr>
-      </w:pPr>
-      <w:r>
-        <w:rPr>
-          <w:lang w:val="sk-SK"/>
-        </w:rPr>
-        <w:t>&lt;Settings InitRadnom="16" MaxJedincov="250"</w:t>
-      </w:r>
-      <w:r>
-        <w:rPr>
-          <w:lang w:val="sk-SK"/>
-        </w:rPr>
-        <w:t xml:space="preserve"> </w:t>
-      </w:r>
-      <w:r>
-        <w:rPr>
-          <w:lang w:val="sk-SK"/>
-        </w:rPr>
-        <w:t xml:space="preserve"> SelectionType="Turnaj"</w:t>
-      </w:r>
-      <w:r>
-        <w:rPr>
-          <w:lang w:val="sk-SK"/>
-        </w:rPr>
-        <w:t xml:space="preserve"> Output="Result" Stats="stats3.txt"&gt;</w:t>
-      </w:r>
-    </w:p>
-    <w:p>
-      <w:pPr>
-        <w:pStyle w:val="NoSpacing"/>
-        <w:rPr>
-          <w:lang w:val="sk-SK"/>
-        </w:rPr>
-      </w:pPr>
-      <w:r>
-        <w:rPr>
-          <w:lang w:val="sk-SK"/>
-        </w:rPr>
-        <w:t xml:space="preserve">  &lt;StopAfter Hodnota="20" Typ="Secs" /&gt;</w:t>
-      </w:r>
-    </w:p>
-    <w:p>
-      <w:pPr>
-        <w:pStyle w:val="NoSpacing"/>
-        <w:rPr>
-          <w:lang w:val="sk-SK"/>
-        </w:rPr>
-      </w:pPr>
-      <w:r>
-        <w:rPr>
-          <w:lang w:val="sk-SK"/>
-        </w:rPr>
-        <w:t xml:space="preserve">  &lt;Elitarizmus Hodnota="10" Typ="Percenta" /&gt;</w:t>
-      </w:r>
-    </w:p>
-    <w:p>
-      <w:pPr>
-        <w:pStyle w:val="NoSpacing"/>
-        <w:rPr>
-          <w:lang w:val="sk-SK"/>
-        </w:rPr>
-      </w:pPr>
-      <w:r>
-        <w:rPr>
-          <w:lang w:val="sk-SK"/>
-        </w:rPr>
-        <w:t xml:space="preserve">  &lt;BodKrizenia Min="24" Max="40" /&gt;</w:t>
-      </w:r>
-    </w:p>
-    <w:p>
-      <w:pPr>
-        <w:pStyle w:val="NoSpacing"/>
-        <w:rPr>
-          <w:lang w:val="sk-SK"/>
-        </w:rPr>
-      </w:pPr>
-      <w:r>
-        <w:rPr>
-          <w:lang w:val="sk-SK"/>
-        </w:rPr>
-        <w:t xml:space="preserve">  &lt;Fitness Poklad="100" Krok="1" VyjdenieMimoMriezky="5" /&gt;</w:t>
-      </w:r>
-    </w:p>
-    <w:p>
-      <w:pPr>
-        <w:pStyle w:val="NoSpacing"/>
-        <w:rPr>
-          <w:lang w:val="sk-SK"/>
-        </w:rPr>
-      </w:pPr>
-      <w:r>
-        <w:rPr>
-          <w:lang w:val="sk-SK"/>
-        </w:rPr>
-        <w:t xml:space="preserve">  &lt;PomerMutacie BezMutacie="90" NahodnaBunka="2" XorNahodnaBunka="3" XorNahodnyBit="5" /&gt;</w:t>
-      </w:r>
-    </w:p>
-    <w:p>
-      <w:pPr>
-        <w:pStyle w:val="NoSpacing"/>
-        <w:rPr>
-          <w:lang w:val="sk-SK"/>
-        </w:rPr>
-      </w:pPr>
-      <w:r>
-        <w:rPr>
-          <w:lang w:val="sk-SK"/>
-        </w:rPr>
-        <w:t>&lt;/Settings&gt;</w:t>
-      </w:r>
-    </w:p>
-    <w:p>
-      <w:pPr>
-        <w:pStyle w:val="Heading2"/>
-        <w:rPr>
-          <w:lang w:val="sk-SK"/>
-        </w:rPr>
-      </w:pPr>
-      <w:bookmarkStart w:id="16" w:name="_Toc479412579"/>
-      <w:r>
-        <w:rPr>
-          <w:lang w:val="sk-SK"/>
-        </w:rPr>
-        <w:t>Settings</w:t>
       </w:r>
       <w:bookmarkEnd w:id="16"/>
     </w:p>
     <w:p>
       <w:pPr>
-        <w:pStyle w:val="Heading3"/>
-        <w:rPr>
-          <w:lang w:val="sk-SK"/>
-        </w:rPr>
-      </w:pPr>
-      <w:bookmarkStart w:id="17" w:name="_Toc479412580"/>
-      <w:r>
-        <w:rPr>
-          <w:lang w:val="sk-SK"/>
-        </w:rPr>
-        <w:t>InitRadnom</w:t>
+        <w:rPr>
+          <w:lang w:val="sk-SK"/>
+        </w:rPr>
+      </w:pPr>
+      <w:r>
+        <w:rPr>
+          <w:lang w:val="sk-SK"/>
+        </w:rPr>
+        <w:t>Nastavenia sa nachádzajú v súbore ./settings.xml</w:t>
+      </w:r>
+    </w:p>
+    <w:p>
+      <w:pPr>
+        <w:rPr>
+          <w:lang w:val="sk-SK"/>
+        </w:rPr>
+      </w:pPr>
+      <w:r>
+        <w:rPr>
+          <w:lang w:val="sk-SK"/>
+        </w:rPr>
+        <w:t>Príklad nastavení:</w:t>
+      </w:r>
+    </w:p>
+    <w:p>
+      <w:pPr>
+        <w:pStyle w:val="NoSpacing"/>
+        <w:rPr>
+          <w:lang w:val="sk-SK"/>
+        </w:rPr>
+      </w:pPr>
+      <w:r>
+        <w:rPr>
+          <w:lang w:val="sk-SK"/>
+        </w:rPr>
+        <w:t>&lt;?xml version="1.0"?&gt;</w:t>
+      </w:r>
+    </w:p>
+    <w:p>
+      <w:pPr>
+        <w:pStyle w:val="NoSpacing"/>
+        <w:rPr>
+          <w:lang w:val="sk-SK"/>
+        </w:rPr>
+      </w:pPr>
+      <w:r>
+        <w:rPr>
+          <w:lang w:val="sk-SK"/>
+        </w:rPr>
+        <w:t>&lt;Settings InitRadnom="16" MaxJedincov="250"</w:t>
+      </w:r>
+      <w:r>
+        <w:rPr>
+          <w:lang w:val="sk-SK"/>
+        </w:rPr>
+        <w:t xml:space="preserve"> </w:t>
+      </w:r>
+      <w:r>
+        <w:rPr>
+          <w:lang w:val="sk-SK"/>
+        </w:rPr>
+        <w:t xml:space="preserve"> SelectionType="Turnaj"</w:t>
+      </w:r>
+      <w:r>
+        <w:rPr>
+          <w:lang w:val="sk-SK"/>
+        </w:rPr>
+        <w:t xml:space="preserve"> Output="Result"</w:t>
+      </w:r>
+      <w:r>
+        <w:rPr>
+          <w:lang w:val="sk-SK"/>
+        </w:rPr>
+        <w:t xml:space="preserve"> Plocha=</w:t>
+      </w:r>
+      <w:r>
+        <w:rPr>
+          <w:lang w:val="sk-SK"/>
+        </w:rPr>
+        <w:t>"</w:t>
+      </w:r>
+      <w:r>
+        <w:rPr>
+          <w:lang w:val="sk-SK"/>
+        </w:rPr>
+        <w:t>vstup.txt</w:t>
+      </w:r>
+      <w:r>
+        <w:rPr>
+          <w:lang w:val="sk-SK"/>
+        </w:rPr>
+        <w:t>"</w:t>
+      </w:r>
+      <w:r>
+        <w:rPr>
+          <w:lang w:val="sk-SK"/>
+        </w:rPr>
+        <w:t xml:space="preserve"> Stats="stats3.txt"&gt;</w:t>
+      </w:r>
+    </w:p>
+    <w:p>
+      <w:pPr>
+        <w:pStyle w:val="NoSpacing"/>
+        <w:rPr>
+          <w:lang w:val="sk-SK"/>
+        </w:rPr>
+      </w:pPr>
+      <w:r>
+        <w:rPr>
+          <w:lang w:val="sk-SK"/>
+        </w:rPr>
+        <w:t xml:space="preserve">  &lt;StopAfter Hodnota="20" Typ="Secs" /&gt;</w:t>
+      </w:r>
+    </w:p>
+    <w:p>
+      <w:pPr>
+        <w:pStyle w:val="NoSpacing"/>
+        <w:rPr>
+          <w:lang w:val="sk-SK"/>
+        </w:rPr>
+      </w:pPr>
+      <w:r>
+        <w:rPr>
+          <w:lang w:val="sk-SK"/>
+        </w:rPr>
+        <w:t xml:space="preserve">  &lt;Elitarizmus Hodnota="10" Typ="Percenta" /&gt;</w:t>
+      </w:r>
+    </w:p>
+    <w:p>
+      <w:pPr>
+        <w:pStyle w:val="NoSpacing"/>
+        <w:rPr>
+          <w:lang w:val="sk-SK"/>
+        </w:rPr>
+      </w:pPr>
+      <w:r>
+        <w:rPr>
+          <w:lang w:val="sk-SK"/>
+        </w:rPr>
+        <w:t xml:space="preserve">  &lt;BodKrizenia Min="24" Max="40" /&gt;</w:t>
+      </w:r>
+    </w:p>
+    <w:p>
+      <w:pPr>
+        <w:pStyle w:val="NoSpacing"/>
+        <w:rPr>
+          <w:lang w:val="sk-SK"/>
+        </w:rPr>
+      </w:pPr>
+      <w:r>
+        <w:rPr>
+          <w:lang w:val="sk-SK"/>
+        </w:rPr>
+        <w:t xml:space="preserve">  &lt;Fitness Poklad="100" Krok="1" VyjdenieMimoMriezky="5" /&gt;</w:t>
+      </w:r>
+    </w:p>
+    <w:p>
+      <w:pPr>
+        <w:pStyle w:val="NoSpacing"/>
+        <w:rPr>
+          <w:lang w:val="sk-SK"/>
+        </w:rPr>
+      </w:pPr>
+      <w:r>
+        <w:rPr>
+          <w:lang w:val="sk-SK"/>
+        </w:rPr>
+        <w:t xml:space="preserve">  &lt;PomerMutacie BezMutacie="90" NahodnaBunka="2" XorNahodnaBunka="3" XorNahodnyBit="5" /&gt;</w:t>
+      </w:r>
+    </w:p>
+    <w:p>
+      <w:pPr>
+        <w:pStyle w:val="NoSpacing"/>
+        <w:rPr>
+          <w:lang w:val="sk-SK"/>
+        </w:rPr>
+      </w:pPr>
+      <w:r>
+        <w:rPr>
+          <w:lang w:val="sk-SK"/>
+        </w:rPr>
+        <w:t>&lt;/Settings&gt;</w:t>
+      </w:r>
+    </w:p>
+    <w:p>
+      <w:pPr>
+        <w:pStyle w:val="Heading2"/>
+        <w:rPr>
+          <w:lang w:val="sk-SK"/>
+        </w:rPr>
+      </w:pPr>
+      <w:bookmarkStart w:id="17" w:name="_Toc479412579"/>
+      <w:r>
+        <w:rPr>
+          <w:lang w:val="sk-SK"/>
+        </w:rPr>
+        <w:t>Settings</w:t>
       </w:r>
       <w:bookmarkEnd w:id="17"/>
     </w:p>
     <w:p>
       <w:pPr>
-        <w:rPr>
-          <w:lang w:val="sk-SK"/>
-        </w:rPr>
-      </w:pPr>
-      <w:r>
-        <w:rPr>
-          <w:lang w:val="sk-SK"/>
-        </w:rPr>
-        <w:t>Počet buniek, ktoré sa náhodne inicializujú pre prvú generáciu.</w:t>
-      </w:r>
+        <w:pStyle w:val="Heading3"/>
+        <w:rPr>
+          <w:lang w:val="sk-SK"/>
+        </w:rPr>
+      </w:pPr>
+      <w:bookmarkStart w:id="18" w:name="_Toc479412580"/>
+      <w:r>
+        <w:rPr>
+          <w:lang w:val="sk-SK"/>
+        </w:rPr>
+        <w:t>InitRadnom</w:t>
+      </w:r>
+      <w:bookmarkEnd w:id="18"/>
     </w:p>
     <w:p>
       <w:pPr>
+        <w:rPr>
+          <w:lang w:val="sk-SK"/>
+        </w:rPr>
+      </w:pPr>
+      <w:r>
+        <w:rPr>
+          <w:lang w:val="sk-SK"/>
+        </w:rPr>
+        <w:t>Počet buniek, ktoré sa náhodne inicializujú pre prvú generáciu.</w:t>
+      </w:r>
+    </w:p>
+    <w:p>
+      <w:pPr>
         <w:pStyle w:val="Heading3"/>
         <w:rPr>
           <w:lang w:val="sk-SK"/>
         </w:rPr>
       </w:pPr>
-      <w:bookmarkStart w:id="18" w:name="_Toc479412581"/>
+      <w:bookmarkStart w:id="19" w:name="_Toc479412581"/>
       <w:r>
         <w:rPr>
           <w:lang w:val="sk-SK"/>
         </w:rPr>
         <w:t>MaxJedincov</w:t>
       </w:r>
-      <w:bookmarkEnd w:id="18"/>
+      <w:bookmarkEnd w:id="19"/>
     </w:p>
     <w:p>
       <w:pPr>
@@ -4748,8 +4804,6 @@
         </w:rPr>
         <w:t>Turnaj</w:t>
       </w:r>
-      <w:bookmarkStart w:id="19" w:name="_GoBack"/>
-      <w:bookmarkEnd w:id="19"/>
     </w:p>
     <w:p>
       <w:pPr>
@@ -4847,6 +4901,28 @@
           <w:lang w:val="sk-SK"/>
         </w:rPr>
       </w:pPr>
+      <w:r>
+        <w:rPr>
+          <w:lang w:val="sk-SK"/>
+        </w:rPr>
+        <w:t>Plocha</w:t>
+      </w:r>
+    </w:p>
+    <w:p>
+      <w:r>
+        <w:rPr>
+          <w:lang w:val="sk-SK"/>
+        </w:rPr>
+        <w:t>Súbor z ktorého sa načíta veľkosť plochy, rozloženie pokladov a začiatočná pozícia hľadača pkladu.</w:t>
+      </w:r>
+    </w:p>
+    <w:p>
+      <w:pPr>
+        <w:pStyle w:val="Heading3"/>
+        <w:rPr>
+          <w:lang w:val="sk-SK"/>
+        </w:rPr>
+      </w:pPr>
       <w:bookmarkStart w:id="21" w:name="_Toc479412583"/>
       <w:r>
         <w:rPr>
@@ -5290,6 +5366,7 @@
         <w:rPr>
           <w:lang w:val="sk-SK"/>
         </w:rPr>
+        <w:lastRenderedPageBreak/>
         <w:t>PomerMutacie</w:t>
       </w:r>
       <w:bookmarkEnd w:id="33"/>
@@ -5319,7 +5396,6 @@
         <w:rPr>
           <w:lang w:val="sk-SK"/>
         </w:rPr>
-        <w:lastRenderedPageBreak/>
         <w:t>BezMutacie</w:t>
       </w:r>
       <w:bookmarkEnd w:id="34"/>
@@ -5451,7 +5527,25 @@
         <w:rPr>
           <w:lang w:val="sk-SK"/>
         </w:rPr>
-        <w:t>Počas tvorby programu som skúšal viacero typov pripočítavania a odpočítavania Fitness. Jedna vec pre ktorú som sa rozhodol, je uchovávať si fitness ako integer (a vynásobiť všetky hodnoty) namiesto desatinného čísla aby som mohol jednoduchšie vyberať jedincov v rulete.</w:t>
+        <w:t>Počas tvorby programu som skúšal viacero typov pripočíta</w:t>
+      </w:r>
+      <w:r>
+        <w:rPr>
+          <w:lang w:val="sk-SK"/>
+        </w:rPr>
+        <w:t>vania a odpočítavania Fitness. Taktiež</w:t>
+      </w:r>
+      <w:r>
+        <w:rPr>
+          <w:lang w:val="sk-SK"/>
+        </w:rPr>
+        <w:t xml:space="preserve"> som sa rozhodol </w:t>
+      </w:r>
+      <w:r>
+        <w:rPr>
+          <w:lang w:val="sk-SK"/>
+        </w:rPr>
+        <w:t>uchovávať fitness ako integer (a vynásobiť všetky hodnoty) namiesto desatinného čísla aby som mohol jednoduchšie vyberať jedincov v rulete.</w:t>
       </w:r>
     </w:p>
     <w:p>
@@ -5465,13 +5559,43 @@
         <w:rPr>
           <w:lang w:val="sk-SK"/>
         </w:rPr>
-        <w:t>Taktiež pri príliš nízkej pravdepodobnosti mutácií mu dlhšie trvalo nájdenie j</w:t>
-      </w:r>
-      <w:r>
-        <w:rPr>
-          <w:lang w:val="sk-SK"/>
-        </w:rPr>
-        <w:t>edinca. P</w:t>
+        <w:t>Pri</w:t>
+      </w:r>
+      <w:r>
+        <w:rPr>
+          <w:lang w:val="sk-SK"/>
+        </w:rPr>
+        <w:t xml:space="preserve"> príliš nízkej pravdepodobnosti mutácií mu </w:t>
+      </w:r>
+      <w:r>
+        <w:rPr>
+          <w:lang w:val="sk-SK"/>
+        </w:rPr>
+        <w:t xml:space="preserve">trvalo </w:t>
+      </w:r>
+      <w:r>
+        <w:rPr>
+          <w:lang w:val="sk-SK"/>
+        </w:rPr>
+        <w:t>dlhšie nájdenie j</w:t>
+      </w:r>
+      <w:r>
+        <w:rPr>
+          <w:lang w:val="sk-SK"/>
+        </w:rPr>
+        <w:t>edinca</w:t>
+      </w:r>
+      <w:r>
+        <w:rPr>
+          <w:lang w:val="sk-SK"/>
+        </w:rPr>
+        <w:t>, ktorý našiel všetky poklady</w:t>
+      </w:r>
+      <w:r>
+        <w:rPr>
+          <w:lang w:val="sk-SK"/>
+        </w:rPr>
+        <w:t>. P</w:t>
       </w:r>
       <w:r>
         <w:rPr>
@@ -5517,7 +5641,45 @@
         <w:rPr>
           <w:lang w:val="sk-SK"/>
         </w:rPr>
-        <w:t>Pre lepšiu prehľadnosť som k výpisu cestu, ktorou prešiel hľadač pokladu ešte pridal symbol $ čo znázorňuje, že po da</w:t>
+        <w:t>Pre lepši</w:t>
+      </w:r>
+      <w:r>
+        <w:rPr>
+          <w:lang w:val="sk-SK"/>
+        </w:rPr>
+        <w:t>u prehľadnosť som k výpisu cesty</w:t>
+      </w:r>
+      <w:r>
+        <w:rPr>
+          <w:lang w:val="sk-SK"/>
+        </w:rPr>
+        <w:t xml:space="preserve">, ktorou prešiel hľadač pokladu ešte pridal symbol </w:t>
+      </w:r>
+      <w:r>
+        <w:rPr>
+          <w:b/>
+          <w:lang w:val="sk-SK"/>
+        </w:rPr>
+        <w:t>$</w:t>
+      </w:r>
+      <w:r>
+        <w:rPr>
+          <w:b/>
+          <w:lang w:val="sk-SK"/>
+        </w:rPr>
+        <w:t>,</w:t>
+      </w:r>
+      <w:r>
+        <w:rPr>
+          <w:lang w:val="sk-SK"/>
+        </w:rPr>
+        <w:t xml:space="preserve"> čo znázorňuje</w:t>
+      </w:r>
+      <w:r>
+        <w:rPr>
+          <w:lang w:val="sk-SK"/>
+        </w:rPr>
+        <w:t xml:space="preserve"> že po da</w:t>
       </w:r>
       <w:r>
         <w:rPr>
@@ -5630,6 +5792,7 @@
     </w:p>
     <w:p>
       <w:pPr>
+        <w:jc w:val="both"/>
         <w:rPr>
           <w:lang w:val="sk-SK"/>
         </w:rPr>
@@ -5656,19 +5819,25 @@
         <w:rPr>
           <w:lang w:val="sk-SK"/>
         </w:rPr>
-        <w:t xml:space="preserve"> Z nasledujúcich grafoch, ktoré ukazujú vývoja fitness si môžeme hneď všimnúť, že najväčším rozdielom bez elitarizmu je klesanie najlepších nájdených hodnôt a pri elitarizme sa zvyšný jedinci postupne prispôsobia k elitám čím sa ale na druhú stranu môže znížiť variabilita, keďže čím ďalej sa bude viac a viac jedincov podobať elitám</w:t>
-      </w:r>
-      <w:r>
-        <w:rPr>
-          <w:lang w:val="sk-SK"/>
-        </w:rPr>
-        <w:t xml:space="preserve"> (zo starších generácií).</w:t>
-      </w:r>
-      <w:r>
-        <w:rPr>
-          <w:lang w:val="sk-SK"/>
-        </w:rPr>
-        <w:br/>
+        <w:t xml:space="preserve"> Z nasledujúcich grafoch, ktoré ukazujú vývoj fitness si môžeme hneď všimnúť, že najväčším rozdielom bez elitarizmu je klesanie najlepších nájdených hodnôt</w:t>
+      </w:r>
+      <w:r>
+        <w:rPr>
+          <w:lang w:val="sk-SK"/>
+        </w:rPr>
+        <w:t>. P</w:t>
+      </w:r>
+      <w:r>
+        <w:rPr>
+          <w:lang w:val="sk-SK"/>
+        </w:rPr>
+        <w:t>ri elitarizme sa zvyšný jedinci postupne prispôsobia k elitám čím sa na druhú stranu môže znížiť variabilita, keďže čím ďalej sa bude viac a viac jedincov podobať elitám</w:t>
+      </w:r>
+      <w:r>
+        <w:rPr>
+          <w:lang w:val="sk-SK"/>
+        </w:rPr>
+        <w:t>.</w:t>
       </w:r>
     </w:p>
     <w:p>
@@ -12386,7 +12555,7 @@
 </file>
 
 <file path=customXml/itemProps1.xml><?xml version="1.0" encoding="utf-8"?>
-<ds:datastoreItem xmlns:ds="http://schemas.openxmlformats.org/officeDocument/2006/customXml" ds:itemID="{28F33791-E568-43F2-8095-EE8D1D87B19B}">
+<ds:datastoreItem xmlns:ds="http://schemas.openxmlformats.org/officeDocument/2006/customXml" ds:itemID="{5AFA699E-79EF-4487-9CCE-CC057CA3DE82}">
   <ds:schemaRefs>
     <ds:schemaRef ds:uri="http://schemas.openxmlformats.org/officeDocument/2006/bibliography"/>
   </ds:schemaRefs>

</xml_diff>